<commit_message>
Fixed walkthrough for eva 02/01
</commit_message>
<xml_diff>
--- a/Walkthrough.docx
+++ b/Walkthrough.docx
@@ -1,6 +1,6 @@
 
 <file path=word/document.xml><?xml version="1.0" encoding="utf-8"?>
-<w:document xmlns:wpc="http://schemas.microsoft.com/office/word/2010/wordprocessingCanvas" xmlns:cx="http://schemas.microsoft.com/office/drawing/2014/chartex" xmlns:cx1="http://schemas.microsoft.com/office/drawing/2015/9/8/chartex" xmlns:cx2="http://schemas.microsoft.com/office/drawing/2015/10/21/chartex" xmlns:cx3="http://schemas.microsoft.com/office/drawing/2016/5/9/chartex" xmlns:cx4="http://schemas.microsoft.com/office/drawing/2016/5/10/chartex" xmlns:cx5="http://schemas.microsoft.com/office/drawing/2016/5/11/chartex" xmlns:cx6="http://schemas.microsoft.com/office/drawing/2016/5/12/chartex" xmlns:cx7="http://schemas.microsoft.com/office/drawing/2016/5/13/chartex" xmlns:cx8="http://schemas.microsoft.com/office/drawing/2016/5/14/chartex" xmlns:mc="http://schemas.openxmlformats.org/markup-compatibility/2006" xmlns:aink="http://schemas.microsoft.com/office/drawing/2016/ink" xmlns:am3d="http://schemas.microsoft.com/office/drawing/2017/model3d" xmlns:o="urn:schemas-microsoft-com:office:office" xmlns:r="http://schemas.openxmlformats.org/officeDocument/2006/relationships" xmlns:m="http://schemas.openxmlformats.org/officeDocument/2006/math" xmlns:v="urn:schemas-microsoft-com:vml" xmlns:wp14="http://schemas.microsoft.com/office/word/2010/wordprocessingDrawing" xmlns:wp="http://schemas.openxmlformats.org/drawingml/2006/wordprocessingDrawing" xmlns:w10="urn:schemas-microsoft-com:office:word" xmlns:w="http://schemas.openxmlformats.org/wordprocessingml/2006/main" xmlns:w14="http://schemas.microsoft.com/office/word/2010/wordml" xmlns:w15="http://schemas.microsoft.com/office/word/2012/wordml" xmlns:w16cex="http://schemas.microsoft.com/office/word/2018/wordml/cex" xmlns:w16cid="http://schemas.microsoft.com/office/word/2016/wordml/cid" xmlns:w16="http://schemas.microsoft.com/office/word/2018/wordml" xmlns:w16se="http://schemas.microsoft.com/office/word/2015/wordml/symex" xmlns:wpg="http://schemas.microsoft.com/office/word/2010/wordprocessingGroup" xmlns:wpi="http://schemas.microsoft.com/office/word/2010/wordprocessingInk" xmlns:wne="http://schemas.microsoft.com/office/word/2006/wordml" xmlns:wps="http://schemas.microsoft.com/office/word/2010/wordprocessingShape" mc:Ignorable="w14 w15 w16se w16cid w16 w16cex wp14">
+<w:document xmlns:wpc="http://schemas.microsoft.com/office/word/2010/wordprocessingCanvas" xmlns:mc="http://schemas.openxmlformats.org/markup-compatibility/2006" xmlns:o="urn:schemas-microsoft-com:office:office" xmlns:r="http://schemas.openxmlformats.org/officeDocument/2006/relationships" xmlns:m="http://schemas.openxmlformats.org/officeDocument/2006/math" xmlns:v="urn:schemas-microsoft-com:vml" xmlns:wp14="http://schemas.microsoft.com/office/word/2010/wordprocessingDrawing" xmlns:wp="http://schemas.openxmlformats.org/drawingml/2006/wordprocessingDrawing" xmlns:w10="urn:schemas-microsoft-com:office:word" xmlns:w="http://schemas.openxmlformats.org/wordprocessingml/2006/main" xmlns:w14="http://schemas.microsoft.com/office/word/2010/wordml" xmlns:w15="http://schemas.microsoft.com/office/word/2012/wordml" xmlns:wpg="http://schemas.microsoft.com/office/word/2010/wordprocessingGroup" xmlns:wpi="http://schemas.microsoft.com/office/word/2010/wordprocessingInk" xmlns:wne="http://schemas.microsoft.com/office/word/2006/wordml" xmlns:wps="http://schemas.microsoft.com/office/word/2010/wordprocessingShape" mc:Ignorable="w14 w15 wp14">
   <w:body>
     <w:p>
       <w:pPr>
@@ -12,7 +12,21 @@
         <w:rPr>
           <w:lang w:val="en-GB"/>
         </w:rPr>
-        <w:t>This walkthrough has been written to accompany the English fan-translation patch of the game</w:t>
+        <w:t xml:space="preserve">This walkthrough </w:t>
+      </w:r>
+      <w:proofErr w:type="gramStart"/>
+      <w:r>
+        <w:rPr>
+          <w:lang w:val="en-GB"/>
+        </w:rPr>
+        <w:t>has been written</w:t>
+      </w:r>
+      <w:proofErr w:type="gramEnd"/>
+      <w:r>
+        <w:rPr>
+          <w:lang w:val="en-GB"/>
+        </w:rPr>
+        <w:t xml:space="preserve"> to accompany the English fan-translation patch of the game</w:t>
       </w:r>
       <w:r>
         <w:rPr>
@@ -31,12 +45,26 @@
         <w:rPr>
           <w:lang w:val="en-GB"/>
         </w:rPr>
-        <w:t>The aim of the game is to raise an angel from an embryo to full maturity over the course of a week. There are 23 possible final forms, which change depending of the conditions the angel was raised in. See below for a full guide.</w:t>
+        <w:t xml:space="preserve">The aim of the game is to raise an angel from an embryo to full maturity over the course of a week. There are 23 possible final forms, which change depending of the conditions the angel </w:t>
+      </w:r>
+      <w:proofErr w:type="gramStart"/>
+      <w:r>
+        <w:rPr>
+          <w:lang w:val="en-GB"/>
+        </w:rPr>
+        <w:t>was raised</w:t>
+      </w:r>
+      <w:proofErr w:type="gramEnd"/>
+      <w:r>
+        <w:rPr>
+          <w:lang w:val="en-GB"/>
+        </w:rPr>
+        <w:t xml:space="preserve"> in. See below for a full guide.</w:t>
       </w:r>
     </w:p>
     <w:p>
       <w:pPr>
-        <w:pStyle w:val="Heading2"/>
+        <w:pStyle w:val="Titolo2"/>
         <w:rPr>
           <w:lang w:val="en-GB"/>
         </w:rPr>
@@ -58,12 +86,26 @@
         <w:rPr>
           <w:lang w:val="en-GB"/>
         </w:rPr>
-        <w:t>The controls change depending on whether you're in adventure mode (free roaming), or Angel raising mode.</w:t>
+        <w:t xml:space="preserve">The controls change depending on whether </w:t>
+      </w:r>
+      <w:proofErr w:type="gramStart"/>
+      <w:r>
+        <w:rPr>
+          <w:lang w:val="en-GB"/>
+        </w:rPr>
+        <w:t>you're</w:t>
+      </w:r>
+      <w:proofErr w:type="gramEnd"/>
+      <w:r>
+        <w:rPr>
+          <w:lang w:val="en-GB"/>
+        </w:rPr>
+        <w:t xml:space="preserve"> in adventure mode (free roaming), or Angel raising mode.</w:t>
       </w:r>
     </w:p>
     <w:tbl>
       <w:tblPr>
-        <w:tblStyle w:val="TableGrid"/>
+        <w:tblStyle w:val="Grigliatabella"/>
         <w:tblW w:w="0" w:type="auto"/>
         <w:tblLook w:val="04A0" w:firstRow="1" w:lastRow="0" w:firstColumn="1" w:lastColumn="0" w:noHBand="0" w:noVBand="1"/>
       </w:tblPr>
@@ -426,7 +468,7 @@
     </w:p>
     <w:p>
       <w:pPr>
-        <w:pStyle w:val="Heading2"/>
+        <w:pStyle w:val="Titolo2"/>
         <w:rPr>
           <w:lang w:val="en-GB"/>
         </w:rPr>
@@ -440,7 +482,7 @@
     </w:p>
     <w:tbl>
       <w:tblPr>
-        <w:tblStyle w:val="TableGrid"/>
+        <w:tblStyle w:val="Grigliatabella"/>
         <w:tblW w:w="0" w:type="auto"/>
         <w:tblLook w:val="04A0" w:firstRow="1" w:lastRow="0" w:firstColumn="1" w:lastColumn="0" w:noHBand="0" w:noVBand="1"/>
       </w:tblPr>
@@ -1630,8 +1672,16 @@
               <w:rPr>
                 <w:lang w:val="en-GB"/>
               </w:rPr>
-              <w:t xml:space="preserve"> Nagisa</w:t>
-            </w:r>
+              <w:t xml:space="preserve"> </w:t>
+            </w:r>
+            <w:proofErr w:type="spellStart"/>
+            <w:r>
+              <w:rPr>
+                <w:lang w:val="en-GB"/>
+              </w:rPr>
+              <w:t>Nagisa</w:t>
+            </w:r>
+            <w:proofErr w:type="spellEnd"/>
           </w:p>
         </w:tc>
         <w:tc>
@@ -2238,7 +2288,7 @@
     </w:p>
     <w:p>
       <w:pPr>
-        <w:pStyle w:val="Heading2"/>
+        <w:pStyle w:val="Titolo2"/>
         <w:rPr>
           <w:lang w:val="en-GB"/>
         </w:rPr>
@@ -2264,7 +2314,7 @@
     </w:p>
     <w:tbl>
       <w:tblPr>
-        <w:tblStyle w:val="TableGrid"/>
+        <w:tblStyle w:val="Grigliatabella"/>
         <w:tblW w:w="9027" w:type="dxa"/>
         <w:tblLook w:val="04A0" w:firstRow="1" w:lastRow="0" w:firstColumn="1" w:lastColumn="0" w:noHBand="0" w:noVBand="1"/>
       </w:tblPr>
@@ -3145,8 +3195,16 @@
               <w:rPr>
                 <w:lang w:val="en-GB"/>
               </w:rPr>
-              <w:t xml:space="preserve"> Nagisa</w:t>
-            </w:r>
+              <w:t xml:space="preserve"> </w:t>
+            </w:r>
+            <w:proofErr w:type="spellStart"/>
+            <w:r>
+              <w:rPr>
+                <w:lang w:val="en-GB"/>
+              </w:rPr>
+              <w:t>Nagisa</w:t>
+            </w:r>
+            <w:proofErr w:type="spellEnd"/>
             <w:r>
               <w:rPr>
                 <w:lang w:val="en-GB"/>
@@ -3456,7 +3514,7 @@
               <w:rPr>
                 <w:lang w:val="en-GB"/>
               </w:rPr>
-              <w:t>1</w:t>
+              <w:t>2</w:t>
             </w:r>
             <w:r>
               <w:rPr>
@@ -3486,7 +3544,13 @@
               <w:rPr>
                 <w:lang w:val="en-GB"/>
               </w:rPr>
-              <w:t xml:space="preserve">1 </w:t>
+              <w:t>2</w:t>
+            </w:r>
+            <w:r>
+              <w:rPr>
+                <w:lang w:val="en-GB"/>
+              </w:rPr>
+              <w:t xml:space="preserve"> </w:t>
             </w:r>
             <w:r>
               <w:rPr>
@@ -3516,7 +3580,13 @@
               <w:rPr>
                 <w:lang w:val="en-GB"/>
               </w:rPr>
-              <w:t>1's</w:t>
+              <w:t>0</w:t>
+            </w:r>
+            <w:r>
+              <w:rPr>
+                <w:lang w:val="en-GB"/>
+              </w:rPr>
+              <w:t>'s</w:t>
             </w:r>
             <w:r>
               <w:rPr>
@@ -3570,7 +3640,7 @@
               <w:rPr>
                 <w:lang w:val="en-GB"/>
               </w:rPr>
-              <w:t>2</w:t>
+              <w:t>1</w:t>
             </w:r>
             <w:r>
               <w:rPr>
@@ -3600,7 +3670,13 @@
               <w:rPr>
                 <w:lang w:val="en-GB"/>
               </w:rPr>
-              <w:t xml:space="preserve">2 </w:t>
+              <w:t>1</w:t>
+            </w:r>
+            <w:r>
+              <w:rPr>
+                <w:lang w:val="en-GB"/>
+              </w:rPr>
+              <w:t xml:space="preserve"> </w:t>
             </w:r>
             <w:r>
               <w:rPr>
@@ -4001,7 +4077,15 @@
               <w:rPr>
                 <w:lang w:val="en-GB"/>
               </w:rPr>
-              <w:t xml:space="preserve"> clearing the game for the first time</w:t>
+              <w:t xml:space="preserve"> clearing the game</w:t>
+            </w:r>
+            <w:bookmarkStart w:id="0" w:name="_GoBack"/>
+            <w:bookmarkEnd w:id="0"/>
+            <w:r>
+              <w:rPr>
+                <w:lang w:val="en-GB"/>
+              </w:rPr>
+              <w:t xml:space="preserve"> for the first time</w:t>
             </w:r>
             <w:r>
               <w:rPr>
@@ -4042,7 +4126,7 @@
     </w:p>
     <w:p>
       <w:pPr>
-        <w:pStyle w:val="Heading2"/>
+        <w:pStyle w:val="Titolo2"/>
         <w:rPr>
           <w:lang w:val="en-GB"/>
         </w:rPr>
@@ -4070,7 +4154,21 @@
         <w:rPr>
           <w:lang w:val="en-GB"/>
         </w:rPr>
-        <w:t xml:space="preserve"> turn there</w:t>
+        <w:t xml:space="preserve"> </w:t>
+      </w:r>
+      <w:proofErr w:type="gramStart"/>
+      <w:r>
+        <w:rPr>
+          <w:lang w:val="en-GB"/>
+        </w:rPr>
+        <w:t>turn</w:t>
+      </w:r>
+      <w:proofErr w:type="gramEnd"/>
+      <w:r>
+        <w:rPr>
+          <w:lang w:val="en-GB"/>
+        </w:rPr>
+        <w:t xml:space="preserve"> there</w:t>
       </w:r>
       <w:r>
         <w:rPr>
@@ -4156,7 +4254,7 @@
     </w:p>
     <w:p>
       <w:pPr>
-        <w:pStyle w:val="Heading3"/>
+        <w:pStyle w:val="Titolo3"/>
         <w:rPr>
           <w:lang w:val="en-GB"/>
         </w:rPr>
@@ -4204,7 +4302,7 @@
     </w:p>
     <w:p>
       <w:pPr>
-        <w:pStyle w:val="Heading3"/>
+        <w:pStyle w:val="Titolo3"/>
         <w:rPr>
           <w:lang w:val="en-GB"/>
         </w:rPr>
@@ -4318,7 +4416,21 @@
         <w:rPr>
           <w:lang w:val="en-GB"/>
         </w:rPr>
-        <w:t>The cards show a letter which corresponds to the stats of the angel which are determined as the data is saved.</w:t>
+        <w:t xml:space="preserve">The cards show a letter which corresponds to the stats of the </w:t>
+      </w:r>
+      <w:proofErr w:type="gramStart"/>
+      <w:r>
+        <w:rPr>
+          <w:lang w:val="en-GB"/>
+        </w:rPr>
+        <w:t>angel which are determined as the data</w:t>
+      </w:r>
+      <w:proofErr w:type="gramEnd"/>
+      <w:r>
+        <w:rPr>
+          <w:lang w:val="en-GB"/>
+        </w:rPr>
+        <w:t xml:space="preserve"> is saved.</w:t>
       </w:r>
       <w:r>
         <w:rPr>
@@ -4376,7 +4488,7 @@
     </w:p>
     <w:p>
       <w:pPr>
-        <w:pStyle w:val="Heading1"/>
+        <w:pStyle w:val="Titolo1"/>
         <w:rPr>
           <w:lang w:val="en-GB"/>
         </w:rPr>
@@ -4394,11 +4506,19 @@
           <w:lang w:val="en-GB"/>
         </w:rPr>
       </w:pPr>
-      <w:r>
-        <w:rPr>
-          <w:lang w:val="en-GB"/>
-        </w:rPr>
-        <w:t>You've made it to the end of the walkthrough</w:t>
+      <w:proofErr w:type="gramStart"/>
+      <w:r>
+        <w:rPr>
+          <w:lang w:val="en-GB"/>
+        </w:rPr>
+        <w:t>You've</w:t>
+      </w:r>
+      <w:proofErr w:type="gramEnd"/>
+      <w:r>
+        <w:rPr>
+          <w:lang w:val="en-GB"/>
+        </w:rPr>
+        <w:t xml:space="preserve"> made it to the end of the walkthrough</w:t>
       </w:r>
       <w:r>
         <w:rPr>
@@ -4483,16 +4603,8 @@
         <w:rPr>
           <w:lang w:val="en-GB"/>
         </w:rPr>
-        <w:t xml:space="preserve">Hacking: </w:t>
-      </w:r>
-      <w:proofErr w:type="spellStart"/>
-      <w:r>
-        <w:rPr>
-          <w:lang w:val="en-GB"/>
-        </w:rPr>
-        <w:t>Illidan</w:t>
-      </w:r>
-      <w:proofErr w:type="spellEnd"/>
+        <w:t>Hacking: Illidan</w:t>
+      </w:r>
     </w:p>
     <w:p>
       <w:pPr>
@@ -4611,7 +4723,7 @@
 </file>
 
 <file path=word/styles.xml><?xml version="1.0" encoding="utf-8"?>
-<w:styles xmlns:mc="http://schemas.openxmlformats.org/markup-compatibility/2006" xmlns:r="http://schemas.openxmlformats.org/officeDocument/2006/relationships" xmlns:w="http://schemas.openxmlformats.org/wordprocessingml/2006/main" xmlns:w14="http://schemas.microsoft.com/office/word/2010/wordml" xmlns:w15="http://schemas.microsoft.com/office/word/2012/wordml" xmlns:w16cex="http://schemas.microsoft.com/office/word/2018/wordml/cex" xmlns:w16cid="http://schemas.microsoft.com/office/word/2016/wordml/cid" xmlns:w16="http://schemas.microsoft.com/office/word/2018/wordml" xmlns:w16se="http://schemas.microsoft.com/office/word/2015/wordml/symex" mc:Ignorable="w14 w15 w16se w16cid w16 w16cex">
+<w:styles xmlns:mc="http://schemas.openxmlformats.org/markup-compatibility/2006" xmlns:r="http://schemas.openxmlformats.org/officeDocument/2006/relationships" xmlns:w="http://schemas.openxmlformats.org/wordprocessingml/2006/main" xmlns:w14="http://schemas.microsoft.com/office/word/2010/wordml" xmlns:w15="http://schemas.microsoft.com/office/word/2012/wordml" mc:Ignorable="w14 w15">
   <w:docDefaults>
     <w:rPrDefault>
       <w:rPr>
@@ -4627,7 +4739,7 @@
       </w:pPr>
     </w:pPrDefault>
   </w:docDefaults>
-  <w:latentStyles w:defLockedState="0" w:defUIPriority="99" w:defSemiHidden="0" w:defUnhideWhenUsed="0" w:defQFormat="0" w:count="376">
+  <w:latentStyles w:defLockedState="0" w:defUIPriority="99" w:defSemiHidden="0" w:defUnhideWhenUsed="0" w:defQFormat="0" w:count="371">
     <w:lsdException w:name="Normal" w:uiPriority="0" w:qFormat="1"/>
     <w:lsdException w:name="heading 1" w:uiPriority="9" w:qFormat="1"/>
     <w:lsdException w:name="heading 2" w:semiHidden="1" w:uiPriority="9" w:unhideWhenUsed="1" w:qFormat="1"/>
@@ -4999,24 +5111,19 @@
     <w:lsdException w:name="List Table 5 Dark Accent 6" w:uiPriority="50"/>
     <w:lsdException w:name="List Table 6 Colorful Accent 6" w:uiPriority="51"/>
     <w:lsdException w:name="List Table 7 Colorful Accent 6" w:uiPriority="52"/>
-    <w:lsdException w:name="Mention" w:semiHidden="1" w:unhideWhenUsed="1"/>
-    <w:lsdException w:name="Smart Hyperlink" w:semiHidden="1" w:unhideWhenUsed="1"/>
-    <w:lsdException w:name="Hashtag" w:semiHidden="1" w:unhideWhenUsed="1"/>
-    <w:lsdException w:name="Unresolved Mention" w:semiHidden="1" w:unhideWhenUsed="1"/>
-    <w:lsdException w:name="Smart Link" w:semiHidden="1" w:unhideWhenUsed="1"/>
   </w:latentStyles>
-  <w:style w:type="paragraph" w:default="1" w:styleId="Normal">
+  <w:style w:type="paragraph" w:default="1" w:styleId="Normale">
     <w:name w:val="Normal"/>
     <w:qFormat/>
     <w:rPr>
       <w:lang w:val="en-US"/>
     </w:rPr>
   </w:style>
-  <w:style w:type="paragraph" w:styleId="Heading1">
+  <w:style w:type="paragraph" w:styleId="Titolo1">
     <w:name w:val="heading 1"/>
-    <w:basedOn w:val="Normal"/>
-    <w:next w:val="Normal"/>
-    <w:link w:val="Heading1Char"/>
+    <w:basedOn w:val="Normale"/>
+    <w:next w:val="Normale"/>
+    <w:link w:val="Titolo1Carattere"/>
     <w:uiPriority w:val="9"/>
     <w:qFormat/>
     <w:rsid w:val="00B11F6B"/>
@@ -5033,11 +5140,11 @@
       <w:szCs w:val="32"/>
     </w:rPr>
   </w:style>
-  <w:style w:type="paragraph" w:styleId="Heading2">
+  <w:style w:type="paragraph" w:styleId="Titolo2">
     <w:name w:val="heading 2"/>
-    <w:basedOn w:val="Normal"/>
-    <w:next w:val="Normal"/>
-    <w:link w:val="Heading2Char"/>
+    <w:basedOn w:val="Normale"/>
+    <w:next w:val="Normale"/>
+    <w:link w:val="Titolo2Carattere"/>
     <w:uiPriority w:val="9"/>
     <w:unhideWhenUsed/>
     <w:qFormat/>
@@ -5055,11 +5162,11 @@
       <w:szCs w:val="26"/>
     </w:rPr>
   </w:style>
-  <w:style w:type="paragraph" w:styleId="Heading3">
+  <w:style w:type="paragraph" w:styleId="Titolo3">
     <w:name w:val="heading 3"/>
-    <w:basedOn w:val="Normal"/>
-    <w:next w:val="Normal"/>
-    <w:link w:val="Heading3Char"/>
+    <w:basedOn w:val="Normale"/>
+    <w:next w:val="Normale"/>
+    <w:link w:val="Titolo3Carattere"/>
     <w:uiPriority w:val="9"/>
     <w:unhideWhenUsed/>
     <w:qFormat/>
@@ -5077,11 +5184,11 @@
       <w:szCs w:val="24"/>
     </w:rPr>
   </w:style>
-  <w:style w:type="paragraph" w:styleId="Heading4">
+  <w:style w:type="paragraph" w:styleId="Titolo4">
     <w:name w:val="heading 4"/>
-    <w:basedOn w:val="Normal"/>
-    <w:next w:val="Normal"/>
-    <w:link w:val="Heading4Char"/>
+    <w:basedOn w:val="Normale"/>
+    <w:next w:val="Normale"/>
+    <w:link w:val="Titolo4Carattere"/>
     <w:uiPriority w:val="9"/>
     <w:semiHidden/>
     <w:unhideWhenUsed/>
@@ -5100,13 +5207,13 @@
       <w:color w:val="2F5496" w:themeColor="accent1" w:themeShade="BF"/>
     </w:rPr>
   </w:style>
-  <w:style w:type="character" w:default="1" w:styleId="DefaultParagraphFont">
+  <w:style w:type="character" w:default="1" w:styleId="Carpredefinitoparagrafo">
     <w:name w:val="Default Paragraph Font"/>
     <w:uiPriority w:val="1"/>
     <w:semiHidden/>
     <w:unhideWhenUsed/>
   </w:style>
-  <w:style w:type="table" w:default="1" w:styleId="TableNormal">
+  <w:style w:type="table" w:default="1" w:styleId="Tabellanormale">
     <w:name w:val="Normal Table"/>
     <w:uiPriority w:val="99"/>
     <w:semiHidden/>
@@ -5121,16 +5228,16 @@
       </w:tblCellMar>
     </w:tblPr>
   </w:style>
-  <w:style w:type="numbering" w:default="1" w:styleId="NoList">
+  <w:style w:type="numbering" w:default="1" w:styleId="Nessunelenco">
     <w:name w:val="No List"/>
     <w:uiPriority w:val="99"/>
     <w:semiHidden/>
     <w:unhideWhenUsed/>
   </w:style>
-  <w:style w:type="character" w:customStyle="1" w:styleId="Heading2Char">
-    <w:name w:val="Heading 2 Char"/>
-    <w:basedOn w:val="DefaultParagraphFont"/>
-    <w:link w:val="Heading2"/>
+  <w:style w:type="character" w:customStyle="1" w:styleId="Titolo2Carattere">
+    <w:name w:val="Titolo 2 Carattere"/>
+    <w:basedOn w:val="Carpredefinitoparagrafo"/>
+    <w:link w:val="Titolo2"/>
     <w:uiPriority w:val="9"/>
     <w:rsid w:val="00623F77"/>
     <w:rPr>
@@ -5141,9 +5248,9 @@
       <w:lang w:val="en-US"/>
     </w:rPr>
   </w:style>
-  <w:style w:type="table" w:styleId="TableGrid">
+  <w:style w:type="table" w:styleId="Grigliatabella">
     <w:name w:val="Table Grid"/>
-    <w:basedOn w:val="TableNormal"/>
+    <w:basedOn w:val="Tabellanormale"/>
     <w:uiPriority w:val="39"/>
     <w:rsid w:val="00623F77"/>
     <w:pPr>
@@ -5160,10 +5267,10 @@
       </w:tblBorders>
     </w:tblPr>
   </w:style>
-  <w:style w:type="character" w:customStyle="1" w:styleId="Heading3Char">
-    <w:name w:val="Heading 3 Char"/>
-    <w:basedOn w:val="DefaultParagraphFont"/>
-    <w:link w:val="Heading3"/>
+  <w:style w:type="character" w:customStyle="1" w:styleId="Titolo3Carattere">
+    <w:name w:val="Titolo 3 Carattere"/>
+    <w:basedOn w:val="Carpredefinitoparagrafo"/>
+    <w:link w:val="Titolo3"/>
     <w:uiPriority w:val="9"/>
     <w:rsid w:val="00B11F6B"/>
     <w:rPr>
@@ -5174,10 +5281,10 @@
       <w:lang w:val="en-US"/>
     </w:rPr>
   </w:style>
-  <w:style w:type="character" w:customStyle="1" w:styleId="Heading1Char">
-    <w:name w:val="Heading 1 Char"/>
-    <w:basedOn w:val="DefaultParagraphFont"/>
-    <w:link w:val="Heading1"/>
+  <w:style w:type="character" w:customStyle="1" w:styleId="Titolo1Carattere">
+    <w:name w:val="Titolo 1 Carattere"/>
+    <w:basedOn w:val="Carpredefinitoparagrafo"/>
+    <w:link w:val="Titolo1"/>
     <w:uiPriority w:val="9"/>
     <w:rsid w:val="00B11F6B"/>
     <w:rPr>
@@ -5188,10 +5295,10 @@
       <w:lang w:val="en-US"/>
     </w:rPr>
   </w:style>
-  <w:style w:type="character" w:customStyle="1" w:styleId="Heading4Char">
-    <w:name w:val="Heading 4 Char"/>
-    <w:basedOn w:val="DefaultParagraphFont"/>
-    <w:link w:val="Heading4"/>
+  <w:style w:type="character" w:customStyle="1" w:styleId="Titolo4Carattere">
+    <w:name w:val="Titolo 4 Carattere"/>
+    <w:basedOn w:val="Carpredefinitoparagrafo"/>
+    <w:link w:val="Titolo4"/>
     <w:uiPriority w:val="9"/>
     <w:semiHidden/>
     <w:rsid w:val="00B11F6B"/>
@@ -5472,7 +5579,7 @@
 </file>
 
 <file path=customXml/itemProps1.xml><?xml version="1.0" encoding="utf-8"?>
-<ds:datastoreItem xmlns:ds="http://schemas.openxmlformats.org/officeDocument/2006/customXml" ds:itemID="{D0E33CFF-C3A6-4435-96A1-D067E6D1A7AD}">
+<ds:datastoreItem xmlns:ds="http://schemas.openxmlformats.org/officeDocument/2006/customXml" ds:itemID="{C748291C-20FD-4C4C-9B42-8EC3C645A33A}">
   <ds:schemaRefs>
     <ds:schemaRef ds:uri="http://schemas.openxmlformats.org/officeDocument/2006/bibliography"/>
   </ds:schemaRefs>

</xml_diff>